<commit_message>
Added quote of the day
</commit_message>
<xml_diff>
--- a/Overview.docx
+++ b/Overview.docx
@@ -229,12 +229,10 @@
       </w:r>
     </w:p>
     <w:p>
-      <w:proofErr w:type="spellStart"/>
       <w:r>
         <w:lastRenderedPageBreak/>
         <w:t>Whatsapp</w:t>
       </w:r>
-      <w:proofErr w:type="spellEnd"/>
     </w:p>
     <w:p>
       <w:pPr>
@@ -266,43 +264,36 @@
     </w:p>
     <w:p>
       <w:hyperlink r:id="rId7" w:history="1">
-        <w:proofErr w:type="spellStart"/>
         <w:r>
           <w:rPr>
             <w:rStyle w:val="Hyperlink"/>
           </w:rPr>
-          <w:t>kalecream</w:t>
-        </w:r>
-        <w:proofErr w:type="spellEnd"/>
-        <w:r>
-          <w:rPr>
-            <w:rStyle w:val="Hyperlink"/>
-          </w:rPr>
-          <w:t xml:space="preserve">/morning-messages: A simple python script to send cute messages to my boyfriend via </w:t>
-        </w:r>
-        <w:proofErr w:type="spellStart"/>
-        <w:r>
-          <w:rPr>
-            <w:rStyle w:val="Hyperlink"/>
-          </w:rPr>
-          <w:t>Whatsapp</w:t>
-        </w:r>
-        <w:proofErr w:type="spellEnd"/>
-        <w:r>
-          <w:rPr>
-            <w:rStyle w:val="Hyperlink"/>
-          </w:rPr>
-          <w:t xml:space="preserve"> web</w:t>
+          <w:t>kalecream/morning-messages: A simple python script to send cute messages to my boyfriend via Whatsapp web</w:t>
         </w:r>
       </w:hyperlink>
     </w:p>
     <w:p>
+      <w:pPr>
+        <w:rPr>
+          <w:rStyle w:val="Hyperlink"/>
+        </w:rPr>
+      </w:pPr>
       <w:hyperlink r:id="rId8" w:anchor="Send-an-HTML-email" w:history="1">
         <w:r>
           <w:rPr>
             <w:rStyle w:val="Hyperlink"/>
           </w:rPr>
           <w:t>Python Send Email: Tutorial with Code Snippets [2024]</w:t>
+        </w:r>
+      </w:hyperlink>
+    </w:p>
+    <w:p>
+      <w:hyperlink r:id="rId9" w:history="1">
+        <w:r>
+          <w:rPr>
+            <w:rStyle w:val="Hyperlink"/>
+          </w:rPr>
+          <w:t>Developing ‘A Word A Day’ Bot using Python | by Pushpendra Sharma | Medium</w:t>
         </w:r>
       </w:hyperlink>
     </w:p>

</xml_diff>

<commit_message>
Modified traffic script to include multiple destinations
</commit_message>
<xml_diff>
--- a/Overview.docx
+++ b/Overview.docx
@@ -200,6 +200,11 @@
           <w:ilvl w:val="0"/>
           <w:numId w:val="1"/>
         </w:numPr>
+        <w:rPr>
+          <w:rStyle w:val="Hyperlink"/>
+          <w:color w:val="auto"/>
+          <w:u w:val="none"/>
+        </w:rPr>
       </w:pPr>
       <w:hyperlink r:id="rId7" w:history="1">
         <w:proofErr w:type="spellStart"/>
@@ -213,11 +218,6 @@
       </w:hyperlink>
     </w:p>
     <w:p>
-      <w:r>
-        <w:t>Sport scores</w:t>
-      </w:r>
-    </w:p>
-    <w:p>
       <w:pPr>
         <w:pStyle w:val="ListParagraph"/>
         <w:numPr>
@@ -225,8 +225,18 @@
           <w:numId w:val="1"/>
         </w:numPr>
       </w:pPr>
-      <w:r>
-        <w:t>NBA games summary</w:t>
+      <w:hyperlink r:id="rId8" w:history="1">
+        <w:r>
+          <w:rPr>
+            <w:rStyle w:val="Hyperlink"/>
+          </w:rPr>
+          <w:t>HERE Base Plan | Location Services | Pricing | HERE</w:t>
+        </w:r>
+      </w:hyperlink>
+    </w:p>
+    <w:p>
+      <w:r>
+        <w:t>Sport scores</w:t>
       </w:r>
     </w:p>
     <w:p>
@@ -237,7 +247,19 @@
           <w:numId w:val="1"/>
         </w:numPr>
       </w:pPr>
-      <w:hyperlink r:id="rId8" w:history="1">
+      <w:r>
+        <w:t>NBA games summary</w:t>
+      </w:r>
+    </w:p>
+    <w:p>
+      <w:pPr>
+        <w:pStyle w:val="ListParagraph"/>
+        <w:numPr>
+          <w:ilvl w:val="0"/>
+          <w:numId w:val="1"/>
+        </w:numPr>
+      </w:pPr>
+      <w:hyperlink r:id="rId9" w:history="1">
         <w:r>
           <w:rPr>
             <w:rStyle w:val="Hyperlink"/>
@@ -329,7 +351,7 @@
       </w:r>
     </w:p>
     <w:p>
-      <w:hyperlink r:id="rId9" w:history="1">
+      <w:hyperlink r:id="rId10" w:history="1">
         <w:r>
           <w:rPr>
             <w:rStyle w:val="Hyperlink"/>
@@ -339,7 +361,7 @@
       </w:hyperlink>
     </w:p>
     <w:p>
-      <w:hyperlink r:id="rId10" w:history="1">
+      <w:hyperlink r:id="rId11" w:history="1">
         <w:r>
           <w:rPr>
             <w:rStyle w:val="Hyperlink"/>
@@ -349,7 +371,7 @@
       </w:hyperlink>
     </w:p>
     <w:p>
-      <w:hyperlink r:id="rId11" w:history="1">
+      <w:hyperlink r:id="rId12" w:history="1">
         <w:proofErr w:type="spellStart"/>
         <w:r>
           <w:rPr>
@@ -386,7 +408,7 @@
           <w:rStyle w:val="Hyperlink"/>
         </w:rPr>
       </w:pPr>
-      <w:hyperlink r:id="rId12" w:anchor="Send-an-HTML-email" w:history="1">
+      <w:hyperlink r:id="rId13" w:anchor="Send-an-HTML-email" w:history="1">
         <w:r>
           <w:rPr>
             <w:rStyle w:val="Hyperlink"/>
@@ -396,7 +418,7 @@
       </w:hyperlink>
     </w:p>
     <w:p>
-      <w:hyperlink r:id="rId13" w:history="1">
+      <w:hyperlink r:id="rId14" w:history="1">
         <w:r>
           <w:rPr>
             <w:rStyle w:val="Hyperlink"/>

</xml_diff>